<commit_message>
sales and receivable update
</commit_message>
<xml_diff>
--- a/database changes/Table Changes.docx
+++ b/database changes/Table Changes.docx
@@ -62,27 +62,7 @@
           <w:sz w:val="20"/>
           <w:szCs w:val="20"/>
         </w:rPr>
-        <w:t>`</w:t>
-      </w:r>
-      <w:proofErr w:type="spellStart"/>
-      <w:r>
-        <w:rPr>
-          <w:rFonts w:ascii="Courier New" w:hAnsi="Courier New" w:cs="Courier New"/>
-          <w:color w:val="808000"/>
-          <w:sz w:val="20"/>
-          <w:szCs w:val="20"/>
-        </w:rPr>
-        <w:t>teves_client_table</w:t>
-      </w:r>
-      <w:proofErr w:type="spellEnd"/>
-      <w:r>
-        <w:rPr>
-          <w:rFonts w:ascii="Courier New" w:hAnsi="Courier New" w:cs="Courier New"/>
-          <w:color w:val="808000"/>
-          <w:sz w:val="20"/>
-          <w:szCs w:val="20"/>
-        </w:rPr>
-        <w:t>`</w:t>
+        <w:t>`teves_client_table`</w:t>
       </w:r>
     </w:p>
     <w:p>
@@ -154,27 +134,7 @@
           <w:sz w:val="20"/>
           <w:szCs w:val="20"/>
         </w:rPr>
-        <w:t>`</w:t>
-      </w:r>
-      <w:proofErr w:type="spellStart"/>
-      <w:r>
-        <w:rPr>
-          <w:rFonts w:ascii="Courier New" w:hAnsi="Courier New" w:cs="Courier New"/>
-          <w:color w:val="808000"/>
-          <w:sz w:val="20"/>
-          <w:szCs w:val="20"/>
-        </w:rPr>
-        <w:t>client_tin_no</w:t>
-      </w:r>
-      <w:proofErr w:type="spellEnd"/>
-      <w:r>
-        <w:rPr>
-          <w:rFonts w:ascii="Courier New" w:hAnsi="Courier New" w:cs="Courier New"/>
-          <w:color w:val="808000"/>
-          <w:sz w:val="20"/>
-          <w:szCs w:val="20"/>
-        </w:rPr>
-        <w:t>`</w:t>
+        <w:t>`client_tin_no`</w:t>
       </w:r>
       <w:r>
         <w:rPr>
@@ -292,28 +252,7 @@
           <w:sz w:val="20"/>
           <w:szCs w:val="20"/>
         </w:rPr>
-        <w:t>`</w:t>
-      </w:r>
-      <w:proofErr w:type="spellStart"/>
-      <w:r>
-        <w:rPr>
-          <w:rFonts w:ascii="Courier New" w:hAnsi="Courier New" w:cs="Courier New"/>
-          <w:color w:val="808000"/>
-          <w:sz w:val="20"/>
-          <w:szCs w:val="20"/>
-        </w:rPr>
-        <w:t>client_address</w:t>
-      </w:r>
-      <w:proofErr w:type="spellEnd"/>
-      <w:proofErr w:type="gramStart"/>
-      <w:r>
-        <w:rPr>
-          <w:rFonts w:ascii="Courier New" w:hAnsi="Courier New" w:cs="Courier New"/>
-          <w:color w:val="808000"/>
-          <w:sz w:val="20"/>
-          <w:szCs w:val="20"/>
-        </w:rPr>
-        <w:t>`</w:t>
+        <w:t>`client_address`</w:t>
       </w:r>
       <w:r>
         <w:rPr>
@@ -324,7 +263,6 @@
         </w:rPr>
         <w:t>;</w:t>
       </w:r>
-      <w:proofErr w:type="gramEnd"/>
     </w:p>
     <w:p/>
     <w:p>
@@ -387,27 +325,7 @@
           <w:sz w:val="20"/>
           <w:szCs w:val="20"/>
         </w:rPr>
-        <w:t>`</w:t>
-      </w:r>
-      <w:proofErr w:type="spellStart"/>
-      <w:r>
-        <w:rPr>
-          <w:rFonts w:ascii="Courier New" w:hAnsi="Courier New" w:cs="Courier New"/>
-          <w:color w:val="808000"/>
-          <w:sz w:val="20"/>
-          <w:szCs w:val="20"/>
-        </w:rPr>
-        <w:t>teves_client_table</w:t>
-      </w:r>
-      <w:proofErr w:type="spellEnd"/>
-      <w:r>
-        <w:rPr>
-          <w:rFonts w:ascii="Courier New" w:hAnsi="Courier New" w:cs="Courier New"/>
-          <w:color w:val="808000"/>
-          <w:sz w:val="20"/>
-          <w:szCs w:val="20"/>
-        </w:rPr>
-        <w:t>`</w:t>
+        <w:t>`teves_client_table`</w:t>
       </w:r>
     </w:p>
     <w:p>
@@ -479,65 +397,25 @@
           <w:sz w:val="20"/>
           <w:szCs w:val="20"/>
         </w:rPr>
-        <w:t>`</w:t>
-      </w:r>
-      <w:proofErr w:type="spellStart"/>
-      <w:r>
-        <w:rPr>
-          <w:rFonts w:ascii="Courier New" w:hAnsi="Courier New" w:cs="Courier New"/>
-          <w:color w:val="808000"/>
-          <w:sz w:val="20"/>
-          <w:szCs w:val="20"/>
-        </w:rPr>
-        <w:t>client_tin_no</w:t>
-      </w:r>
-      <w:proofErr w:type="spellEnd"/>
-      <w:r>
-        <w:rPr>
-          <w:rFonts w:ascii="Courier New" w:hAnsi="Courier New" w:cs="Courier New"/>
-          <w:color w:val="808000"/>
-          <w:sz w:val="20"/>
-          <w:szCs w:val="20"/>
-        </w:rPr>
-        <w:t>`</w:t>
-      </w:r>
-      <w:r>
-        <w:rPr>
-          <w:rFonts w:ascii="Courier New" w:hAnsi="Courier New" w:cs="Courier New"/>
-          <w:color w:val="000000"/>
-          <w:sz w:val="20"/>
-          <w:szCs w:val="20"/>
-        </w:rPr>
-        <w:t xml:space="preserve"> </w:t>
-      </w:r>
-      <w:r>
-        <w:rPr>
-          <w:rFonts w:ascii="Courier New" w:hAnsi="Courier New" w:cs="Courier New"/>
-          <w:color w:val="808000"/>
-          <w:sz w:val="20"/>
-          <w:szCs w:val="20"/>
-        </w:rPr>
-        <w:t>`</w:t>
-      </w:r>
-      <w:proofErr w:type="spellStart"/>
-      <w:r>
-        <w:rPr>
-          <w:rFonts w:ascii="Courier New" w:hAnsi="Courier New" w:cs="Courier New"/>
-          <w:color w:val="808000"/>
-          <w:sz w:val="20"/>
-          <w:szCs w:val="20"/>
-        </w:rPr>
-        <w:t>client_tin</w:t>
-      </w:r>
-      <w:proofErr w:type="spellEnd"/>
-      <w:r>
-        <w:rPr>
-          <w:rFonts w:ascii="Courier New" w:hAnsi="Courier New" w:cs="Courier New"/>
-          <w:color w:val="808000"/>
-          <w:sz w:val="20"/>
-          <w:szCs w:val="20"/>
-        </w:rPr>
-        <w:t>`</w:t>
+        <w:t>`client_tin_no`</w:t>
+      </w:r>
+      <w:r>
+        <w:rPr>
+          <w:rFonts w:ascii="Courier New" w:hAnsi="Courier New" w:cs="Courier New"/>
+          <w:color w:val="000000"/>
+          <w:sz w:val="20"/>
+          <w:szCs w:val="20"/>
+        </w:rPr>
+        <w:t xml:space="preserve"> </w:t>
+      </w:r>
+      <w:r>
+        <w:rPr>
+          <w:rFonts w:ascii="Courier New" w:hAnsi="Courier New" w:cs="Courier New"/>
+          <w:color w:val="808000"/>
+          <w:sz w:val="20"/>
+          <w:szCs w:val="20"/>
+        </w:rPr>
+        <w:t>`client_tin`</w:t>
       </w:r>
       <w:r>
         <w:rPr>
@@ -693,28 +571,7 @@
           <w:sz w:val="20"/>
           <w:szCs w:val="20"/>
         </w:rPr>
-        <w:t>`</w:t>
-      </w:r>
-      <w:proofErr w:type="spellStart"/>
-      <w:r>
-        <w:rPr>
-          <w:rFonts w:ascii="Courier New" w:hAnsi="Courier New" w:cs="Courier New"/>
-          <w:color w:val="808000"/>
-          <w:sz w:val="20"/>
-          <w:szCs w:val="20"/>
-        </w:rPr>
-        <w:t>client_address</w:t>
-      </w:r>
-      <w:proofErr w:type="spellEnd"/>
-      <w:proofErr w:type="gramStart"/>
-      <w:r>
-        <w:rPr>
-          <w:rFonts w:ascii="Courier New" w:hAnsi="Courier New" w:cs="Courier New"/>
-          <w:color w:val="808000"/>
-          <w:sz w:val="20"/>
-          <w:szCs w:val="20"/>
-        </w:rPr>
-        <w:t>`</w:t>
+        <w:t>`client_address`</w:t>
       </w:r>
       <w:r>
         <w:rPr>
@@ -725,7 +582,6 @@
         </w:rPr>
         <w:t>;</w:t>
       </w:r>
-      <w:proofErr w:type="gramEnd"/>
     </w:p>
     <w:p/>
     <w:p>
@@ -811,27 +667,7 @@
           <w:sz w:val="20"/>
           <w:szCs w:val="20"/>
         </w:rPr>
-        <w:t>`</w:t>
-      </w:r>
-      <w:proofErr w:type="spellStart"/>
-      <w:r>
-        <w:rPr>
-          <w:rFonts w:ascii="Courier New" w:hAnsi="Courier New" w:cs="Courier New"/>
-          <w:color w:val="808000"/>
-          <w:sz w:val="20"/>
-          <w:szCs w:val="20"/>
-        </w:rPr>
-        <w:t>teves_billing_table</w:t>
-      </w:r>
-      <w:proofErr w:type="spellEnd"/>
-      <w:r>
-        <w:rPr>
-          <w:rFonts w:ascii="Courier New" w:hAnsi="Courier New" w:cs="Courier New"/>
-          <w:color w:val="808000"/>
-          <w:sz w:val="20"/>
-          <w:szCs w:val="20"/>
-        </w:rPr>
-        <w:t>`</w:t>
+        <w:t>`teves_billing_table`</w:t>
       </w:r>
     </w:p>
     <w:p>
@@ -903,27 +739,7 @@
           <w:sz w:val="20"/>
           <w:szCs w:val="20"/>
         </w:rPr>
-        <w:t>`</w:t>
-      </w:r>
-      <w:proofErr w:type="spellStart"/>
-      <w:r>
-        <w:rPr>
-          <w:rFonts w:ascii="Courier New" w:hAnsi="Courier New" w:cs="Courier New"/>
-          <w:color w:val="808000"/>
-          <w:sz w:val="20"/>
-          <w:szCs w:val="20"/>
-        </w:rPr>
-        <w:t>sales_order_idx</w:t>
-      </w:r>
-      <w:proofErr w:type="spellEnd"/>
-      <w:r>
-        <w:rPr>
-          <w:rFonts w:ascii="Courier New" w:hAnsi="Courier New" w:cs="Courier New"/>
-          <w:color w:val="808000"/>
-          <w:sz w:val="20"/>
-          <w:szCs w:val="20"/>
-        </w:rPr>
-        <w:t>`</w:t>
+        <w:t>`sales_order_idx`</w:t>
       </w:r>
       <w:r>
         <w:rPr>
@@ -1001,28 +817,7 @@
           <w:sz w:val="20"/>
           <w:szCs w:val="20"/>
         </w:rPr>
-        <w:t>`</w:t>
-      </w:r>
-      <w:proofErr w:type="spellStart"/>
-      <w:r>
-        <w:rPr>
-          <w:rFonts w:ascii="Courier New" w:hAnsi="Courier New" w:cs="Courier New"/>
-          <w:color w:val="808000"/>
-          <w:sz w:val="20"/>
-          <w:szCs w:val="20"/>
-        </w:rPr>
-        <w:t>order_po_number</w:t>
-      </w:r>
-      <w:proofErr w:type="spellEnd"/>
-      <w:proofErr w:type="gramStart"/>
-      <w:r>
-        <w:rPr>
-          <w:rFonts w:ascii="Courier New" w:hAnsi="Courier New" w:cs="Courier New"/>
-          <w:color w:val="808000"/>
-          <w:sz w:val="20"/>
-          <w:szCs w:val="20"/>
-        </w:rPr>
-        <w:t>`</w:t>
+        <w:t>`order_po_number`</w:t>
       </w:r>
       <w:r>
         <w:rPr>
@@ -1033,7 +828,6 @@
         </w:rPr>
         <w:t>;</w:t>
       </w:r>
-      <w:proofErr w:type="gramEnd"/>
     </w:p>
     <w:p/>
     <w:p>
@@ -1096,27 +890,7 @@
           <w:sz w:val="20"/>
           <w:szCs w:val="20"/>
         </w:rPr>
-        <w:t>`</w:t>
-      </w:r>
-      <w:proofErr w:type="spellStart"/>
-      <w:r>
-        <w:rPr>
-          <w:rFonts w:ascii="Courier New" w:hAnsi="Courier New" w:cs="Courier New"/>
-          <w:color w:val="808000"/>
-          <w:sz w:val="20"/>
-          <w:szCs w:val="20"/>
-        </w:rPr>
-        <w:t>teves_receivable</w:t>
-      </w:r>
-      <w:proofErr w:type="spellEnd"/>
-      <w:r>
-        <w:rPr>
-          <w:rFonts w:ascii="Courier New" w:hAnsi="Courier New" w:cs="Courier New"/>
-          <w:color w:val="808000"/>
-          <w:sz w:val="20"/>
-          <w:szCs w:val="20"/>
-        </w:rPr>
-        <w:t>`</w:t>
+        <w:t>`teves_receivable`</w:t>
       </w:r>
     </w:p>
     <w:p>
@@ -1188,27 +962,7 @@
           <w:sz w:val="20"/>
           <w:szCs w:val="20"/>
         </w:rPr>
-        <w:t>`</w:t>
-      </w:r>
-      <w:proofErr w:type="spellStart"/>
-      <w:r>
-        <w:rPr>
-          <w:rFonts w:ascii="Courier New" w:hAnsi="Courier New" w:cs="Courier New"/>
-          <w:color w:val="808000"/>
-          <w:sz w:val="20"/>
-          <w:szCs w:val="20"/>
-        </w:rPr>
-        <w:t>receivable_status</w:t>
-      </w:r>
-      <w:proofErr w:type="spellEnd"/>
-      <w:r>
-        <w:rPr>
-          <w:rFonts w:ascii="Courier New" w:hAnsi="Courier New" w:cs="Courier New"/>
-          <w:color w:val="808000"/>
-          <w:sz w:val="20"/>
-          <w:szCs w:val="20"/>
-        </w:rPr>
-        <w:t>`</w:t>
+        <w:t>`receivable_status`</w:t>
       </w:r>
       <w:r>
         <w:rPr>
@@ -1286,28 +1040,7 @@
           <w:sz w:val="20"/>
           <w:szCs w:val="20"/>
         </w:rPr>
-        <w:t>`</w:t>
-      </w:r>
-      <w:proofErr w:type="spellStart"/>
-      <w:r>
-        <w:rPr>
-          <w:rFonts w:ascii="Courier New" w:hAnsi="Courier New" w:cs="Courier New"/>
-          <w:color w:val="808000"/>
-          <w:sz w:val="20"/>
-          <w:szCs w:val="20"/>
-        </w:rPr>
-        <w:t>receivable_amount</w:t>
-      </w:r>
-      <w:proofErr w:type="spellEnd"/>
-      <w:proofErr w:type="gramStart"/>
-      <w:r>
-        <w:rPr>
-          <w:rFonts w:ascii="Courier New" w:hAnsi="Courier New" w:cs="Courier New"/>
-          <w:color w:val="808000"/>
-          <w:sz w:val="20"/>
-          <w:szCs w:val="20"/>
-        </w:rPr>
-        <w:t>`</w:t>
+        <w:t>`receivable_amount`</w:t>
       </w:r>
       <w:r>
         <w:rPr>
@@ -1318,7 +1051,6 @@
         </w:rPr>
         <w:t>;</w:t>
       </w:r>
-      <w:proofErr w:type="gramEnd"/>
     </w:p>
     <w:p>
       <w:pPr>
@@ -1380,27 +1112,7 @@
           <w:sz w:val="20"/>
           <w:szCs w:val="20"/>
         </w:rPr>
-        <w:t>`</w:t>
-      </w:r>
-      <w:proofErr w:type="spellStart"/>
-      <w:r>
-        <w:rPr>
-          <w:rFonts w:ascii="Courier New" w:hAnsi="Courier New" w:cs="Courier New"/>
-          <w:color w:val="808000"/>
-          <w:sz w:val="20"/>
-          <w:szCs w:val="20"/>
-        </w:rPr>
-        <w:t>teves_receivable</w:t>
-      </w:r>
-      <w:proofErr w:type="spellEnd"/>
-      <w:r>
-        <w:rPr>
-          <w:rFonts w:ascii="Courier New" w:hAnsi="Courier New" w:cs="Courier New"/>
-          <w:color w:val="808000"/>
-          <w:sz w:val="20"/>
-          <w:szCs w:val="20"/>
-        </w:rPr>
-        <w:t>`</w:t>
+        <w:t>`teves_receivable`</w:t>
       </w:r>
       <w:r>
         <w:rPr>
@@ -1438,28 +1150,7 @@
           <w:sz w:val="20"/>
           <w:szCs w:val="20"/>
         </w:rPr>
-        <w:t>`</w:t>
-      </w:r>
-      <w:proofErr w:type="spellStart"/>
-      <w:r>
-        <w:rPr>
-          <w:rFonts w:ascii="Courier New" w:hAnsi="Courier New" w:cs="Courier New"/>
-          <w:color w:val="808000"/>
-          <w:sz w:val="20"/>
-          <w:szCs w:val="20"/>
-        </w:rPr>
-        <w:t>teves_receivable_table</w:t>
-      </w:r>
-      <w:proofErr w:type="spellEnd"/>
-      <w:proofErr w:type="gramStart"/>
-      <w:r>
-        <w:rPr>
-          <w:rFonts w:ascii="Courier New" w:hAnsi="Courier New" w:cs="Courier New"/>
-          <w:color w:val="808000"/>
-          <w:sz w:val="20"/>
-          <w:szCs w:val="20"/>
-        </w:rPr>
-        <w:t>`</w:t>
+        <w:t>`teves_receivable_table`</w:t>
       </w:r>
       <w:r>
         <w:rPr>
@@ -1470,7 +1161,6 @@
         </w:rPr>
         <w:t>;</w:t>
       </w:r>
-      <w:proofErr w:type="gramEnd"/>
     </w:p>
     <w:p/>
     <w:p>
@@ -1547,27 +1237,7 @@
           <w:sz w:val="20"/>
           <w:szCs w:val="20"/>
         </w:rPr>
-        <w:t>`</w:t>
-      </w:r>
-      <w:proofErr w:type="spellStart"/>
-      <w:r>
-        <w:rPr>
-          <w:rFonts w:ascii="Courier New" w:hAnsi="Courier New" w:cs="Courier New"/>
-          <w:color w:val="808000"/>
-          <w:sz w:val="20"/>
-          <w:szCs w:val="20"/>
-        </w:rPr>
-        <w:t>teves_receivable_table</w:t>
-      </w:r>
-      <w:proofErr w:type="spellEnd"/>
-      <w:r>
-        <w:rPr>
-          <w:rFonts w:ascii="Courier New" w:hAnsi="Courier New" w:cs="Courier New"/>
-          <w:color w:val="808000"/>
-          <w:sz w:val="20"/>
-          <w:szCs w:val="20"/>
-        </w:rPr>
-        <w:t>`</w:t>
+        <w:t>`teves_receivable_table`</w:t>
       </w:r>
     </w:p>
     <w:p>
@@ -1639,27 +1309,7 @@
           <w:sz w:val="20"/>
           <w:szCs w:val="20"/>
         </w:rPr>
-        <w:t>`</w:t>
-      </w:r>
-      <w:proofErr w:type="spellStart"/>
-      <w:r>
-        <w:rPr>
-          <w:rFonts w:ascii="Courier New" w:hAnsi="Courier New" w:cs="Courier New"/>
-          <w:color w:val="808000"/>
-          <w:sz w:val="20"/>
-          <w:szCs w:val="20"/>
-        </w:rPr>
-        <w:t>less_per_liter</w:t>
-      </w:r>
-      <w:proofErr w:type="spellEnd"/>
-      <w:r>
-        <w:rPr>
-          <w:rFonts w:ascii="Courier New" w:hAnsi="Courier New" w:cs="Courier New"/>
-          <w:color w:val="808000"/>
-          <w:sz w:val="20"/>
-          <w:szCs w:val="20"/>
-        </w:rPr>
-        <w:t>`</w:t>
+        <w:t>`less_per_liter`</w:t>
       </w:r>
       <w:r>
         <w:rPr>
@@ -1777,28 +1427,7 @@
           <w:sz w:val="20"/>
           <w:szCs w:val="20"/>
         </w:rPr>
-        <w:t>`</w:t>
-      </w:r>
-      <w:proofErr w:type="spellStart"/>
-      <w:r>
-        <w:rPr>
-          <w:rFonts w:ascii="Courier New" w:hAnsi="Courier New" w:cs="Courier New"/>
-          <w:color w:val="808000"/>
-          <w:sz w:val="20"/>
-          <w:szCs w:val="20"/>
-        </w:rPr>
-        <w:t>receivable_status</w:t>
-      </w:r>
-      <w:proofErr w:type="spellEnd"/>
-      <w:proofErr w:type="gramStart"/>
-      <w:r>
-        <w:rPr>
-          <w:rFonts w:ascii="Courier New" w:hAnsi="Courier New" w:cs="Courier New"/>
-          <w:color w:val="808000"/>
-          <w:sz w:val="20"/>
-          <w:szCs w:val="20"/>
-        </w:rPr>
-        <w:t>`</w:t>
+        <w:t>`receivable_status`</w:t>
       </w:r>
       <w:r>
         <w:rPr>
@@ -1809,7 +1438,754 @@
         </w:rPr>
         <w:t>;</w:t>
       </w:r>
-      <w:proofErr w:type="gramEnd"/>
+    </w:p>
+    <w:p/>
+    <w:p>
+      <w:r>
+        <w:t>/*01/22/2023*/</w:t>
+      </w:r>
+    </w:p>
+    <w:p>
+      <w:pPr>
+        <w:autoSpaceDE w:val="0"/>
+        <w:autoSpaceDN w:val="0"/>
+        <w:adjustRightInd w:val="0"/>
+        <w:spacing w:after="0" w:line="240" w:lineRule="auto"/>
+        <w:rPr>
+          <w:rFonts w:ascii="Courier New" w:hAnsi="Courier New" w:cs="Courier New"/>
+          <w:color w:val="808000"/>
+          <w:sz w:val="20"/>
+          <w:szCs w:val="20"/>
+        </w:rPr>
+      </w:pPr>
+      <w:r>
+        <w:rPr>
+          <w:rFonts w:ascii="Courier New" w:hAnsi="Courier New" w:cs="Courier New"/>
+          <w:b/>
+          <w:bCs/>
+          <w:color w:val="0000FF"/>
+          <w:sz w:val="20"/>
+          <w:szCs w:val="20"/>
+        </w:rPr>
+        <w:t>ALTER</w:t>
+      </w:r>
+      <w:r>
+        <w:rPr>
+          <w:rFonts w:ascii="Courier New" w:hAnsi="Courier New" w:cs="Courier New"/>
+          <w:color w:val="000000"/>
+          <w:sz w:val="20"/>
+          <w:szCs w:val="20"/>
+        </w:rPr>
+        <w:t xml:space="preserve"> </w:t>
+      </w:r>
+      <w:r>
+        <w:rPr>
+          <w:rFonts w:ascii="Courier New" w:hAnsi="Courier New" w:cs="Courier New"/>
+          <w:b/>
+          <w:bCs/>
+          <w:color w:val="0000FF"/>
+          <w:sz w:val="20"/>
+          <w:szCs w:val="20"/>
+        </w:rPr>
+        <w:t>TABLE</w:t>
+      </w:r>
+      <w:r>
+        <w:rPr>
+          <w:rFonts w:ascii="Courier New" w:hAnsi="Courier New" w:cs="Courier New"/>
+          <w:color w:val="000000"/>
+          <w:sz w:val="20"/>
+          <w:szCs w:val="20"/>
+        </w:rPr>
+        <w:t xml:space="preserve"> </w:t>
+      </w:r>
+      <w:r>
+        <w:rPr>
+          <w:rFonts w:ascii="Courier New" w:hAnsi="Courier New" w:cs="Courier New"/>
+          <w:color w:val="808000"/>
+          <w:sz w:val="20"/>
+          <w:szCs w:val="20"/>
+        </w:rPr>
+        <w:t>`teves_receivable_table`</w:t>
+      </w:r>
+    </w:p>
+    <w:p>
+      <w:pPr>
+        <w:autoSpaceDE w:val="0"/>
+        <w:autoSpaceDN w:val="0"/>
+        <w:adjustRightInd w:val="0"/>
+        <w:spacing w:after="0" w:line="240" w:lineRule="auto"/>
+        <w:rPr>
+          <w:rFonts w:ascii="Courier New" w:hAnsi="Courier New" w:cs="Courier New"/>
+          <w:color w:val="0000FF"/>
+          <w:sz w:val="20"/>
+          <w:szCs w:val="20"/>
+        </w:rPr>
+      </w:pPr>
+      <w:r>
+        <w:rPr>
+          <w:rFonts w:ascii="Courier New" w:hAnsi="Courier New" w:cs="Courier New"/>
+          <w:color w:val="000000"/>
+          <w:sz w:val="20"/>
+          <w:szCs w:val="20"/>
+        </w:rPr>
+        <w:tab/>
+      </w:r>
+      <w:r>
+        <w:rPr>
+          <w:rFonts w:ascii="Courier New" w:hAnsi="Courier New" w:cs="Courier New"/>
+          <w:b/>
+          <w:bCs/>
+          <w:color w:val="0000FF"/>
+          <w:sz w:val="20"/>
+          <w:szCs w:val="20"/>
+        </w:rPr>
+        <w:t>ADD</w:t>
+      </w:r>
+      <w:r>
+        <w:rPr>
+          <w:rFonts w:ascii="Courier New" w:hAnsi="Courier New" w:cs="Courier New"/>
+          <w:color w:val="000000"/>
+          <w:sz w:val="20"/>
+          <w:szCs w:val="20"/>
+        </w:rPr>
+        <w:t xml:space="preserve"> </w:t>
+      </w:r>
+      <w:r>
+        <w:rPr>
+          <w:rFonts w:ascii="Courier New" w:hAnsi="Courier New" w:cs="Courier New"/>
+          <w:b/>
+          <w:bCs/>
+          <w:color w:val="0000FF"/>
+          <w:sz w:val="20"/>
+          <w:szCs w:val="20"/>
+        </w:rPr>
+        <w:t>COLUMN</w:t>
+      </w:r>
+      <w:r>
+        <w:rPr>
+          <w:rFonts w:ascii="Courier New" w:hAnsi="Courier New" w:cs="Courier New"/>
+          <w:color w:val="000000"/>
+          <w:sz w:val="20"/>
+          <w:szCs w:val="20"/>
+        </w:rPr>
+        <w:t xml:space="preserve"> </w:t>
+      </w:r>
+      <w:r>
+        <w:rPr>
+          <w:rFonts w:ascii="Courier New" w:hAnsi="Courier New" w:cs="Courier New"/>
+          <w:color w:val="808000"/>
+          <w:sz w:val="20"/>
+          <w:szCs w:val="20"/>
+        </w:rPr>
+        <w:t>`billing_period`</w:t>
+      </w:r>
+      <w:r>
+        <w:rPr>
+          <w:rFonts w:ascii="Courier New" w:hAnsi="Courier New" w:cs="Courier New"/>
+          <w:color w:val="000000"/>
+          <w:sz w:val="20"/>
+          <w:szCs w:val="20"/>
+        </w:rPr>
+        <w:t xml:space="preserve"> </w:t>
+      </w:r>
+      <w:r>
+        <w:rPr>
+          <w:rFonts w:ascii="Courier New" w:hAnsi="Courier New" w:cs="Courier New"/>
+          <w:b/>
+          <w:bCs/>
+          <w:color w:val="800000"/>
+          <w:sz w:val="20"/>
+          <w:szCs w:val="20"/>
+        </w:rPr>
+        <w:t>DATE</w:t>
+      </w:r>
+      <w:r>
+        <w:rPr>
+          <w:rFonts w:ascii="Courier New" w:hAnsi="Courier New" w:cs="Courier New"/>
+          <w:color w:val="000000"/>
+          <w:sz w:val="20"/>
+          <w:szCs w:val="20"/>
+        </w:rPr>
+        <w:t xml:space="preserve"> </w:t>
+      </w:r>
+      <w:r>
+        <w:rPr>
+          <w:rFonts w:ascii="Courier New" w:hAnsi="Courier New" w:cs="Courier New"/>
+          <w:b/>
+          <w:bCs/>
+          <w:color w:val="0000FF"/>
+          <w:sz w:val="20"/>
+          <w:szCs w:val="20"/>
+        </w:rPr>
+        <w:t>NULL</w:t>
+      </w:r>
+      <w:r>
+        <w:rPr>
+          <w:rFonts w:ascii="Courier New" w:hAnsi="Courier New" w:cs="Courier New"/>
+          <w:color w:val="000000"/>
+          <w:sz w:val="20"/>
+          <w:szCs w:val="20"/>
+        </w:rPr>
+        <w:t xml:space="preserve"> </w:t>
+      </w:r>
+      <w:r>
+        <w:rPr>
+          <w:rFonts w:ascii="Courier New" w:hAnsi="Courier New" w:cs="Courier New"/>
+          <w:b/>
+          <w:bCs/>
+          <w:color w:val="0000FF"/>
+          <w:sz w:val="20"/>
+          <w:szCs w:val="20"/>
+        </w:rPr>
+        <w:t>DEFAULT</w:t>
+      </w:r>
+      <w:r>
+        <w:rPr>
+          <w:rFonts w:ascii="Courier New" w:hAnsi="Courier New" w:cs="Courier New"/>
+          <w:color w:val="000000"/>
+          <w:sz w:val="20"/>
+          <w:szCs w:val="20"/>
+        </w:rPr>
+        <w:t xml:space="preserve"> </w:t>
+      </w:r>
+      <w:r>
+        <w:rPr>
+          <w:rFonts w:ascii="Courier New" w:hAnsi="Courier New" w:cs="Courier New"/>
+          <w:b/>
+          <w:bCs/>
+          <w:color w:val="0000FF"/>
+          <w:sz w:val="20"/>
+          <w:szCs w:val="20"/>
+        </w:rPr>
+        <w:t>NULL</w:t>
+      </w:r>
+      <w:r>
+        <w:rPr>
+          <w:rFonts w:ascii="Courier New" w:hAnsi="Courier New" w:cs="Courier New"/>
+          <w:color w:val="000000"/>
+          <w:sz w:val="20"/>
+          <w:szCs w:val="20"/>
+        </w:rPr>
+        <w:t xml:space="preserve"> </w:t>
+      </w:r>
+      <w:r>
+        <w:rPr>
+          <w:rFonts w:ascii="Courier New" w:hAnsi="Courier New" w:cs="Courier New"/>
+          <w:b/>
+          <w:bCs/>
+          <w:color w:val="0000FF"/>
+          <w:sz w:val="20"/>
+          <w:szCs w:val="20"/>
+        </w:rPr>
+        <w:t>AFTER</w:t>
+      </w:r>
+      <w:r>
+        <w:rPr>
+          <w:rFonts w:ascii="Courier New" w:hAnsi="Courier New" w:cs="Courier New"/>
+          <w:color w:val="000000"/>
+          <w:sz w:val="20"/>
+          <w:szCs w:val="20"/>
+        </w:rPr>
+        <w:t xml:space="preserve"> </w:t>
+      </w:r>
+      <w:r>
+        <w:rPr>
+          <w:rFonts w:ascii="Courier New" w:hAnsi="Courier New" w:cs="Courier New"/>
+          <w:color w:val="808000"/>
+          <w:sz w:val="20"/>
+          <w:szCs w:val="20"/>
+        </w:rPr>
+        <w:t>`billing_date`</w:t>
+      </w:r>
+      <w:r>
+        <w:rPr>
+          <w:rFonts w:ascii="Courier New" w:hAnsi="Courier New" w:cs="Courier New"/>
+          <w:color w:val="0000FF"/>
+          <w:sz w:val="20"/>
+          <w:szCs w:val="20"/>
+        </w:rPr>
+        <w:t>;</w:t>
+      </w:r>
+    </w:p>
+    <w:p/>
+    <w:p>
+      <w:pPr>
+        <w:autoSpaceDE w:val="0"/>
+        <w:autoSpaceDN w:val="0"/>
+        <w:adjustRightInd w:val="0"/>
+        <w:spacing w:after="0" w:line="240" w:lineRule="auto"/>
+        <w:rPr>
+          <w:rFonts w:ascii="Courier New" w:hAnsi="Courier New" w:cs="Courier New"/>
+          <w:color w:val="808000"/>
+          <w:sz w:val="20"/>
+          <w:szCs w:val="20"/>
+        </w:rPr>
+      </w:pPr>
+      <w:r>
+        <w:rPr>
+          <w:rFonts w:ascii="Courier New" w:hAnsi="Courier New" w:cs="Courier New"/>
+          <w:b/>
+          <w:bCs/>
+          <w:color w:val="0000FF"/>
+          <w:sz w:val="20"/>
+          <w:szCs w:val="20"/>
+        </w:rPr>
+        <w:t>ALTER</w:t>
+      </w:r>
+      <w:r>
+        <w:rPr>
+          <w:rFonts w:ascii="Courier New" w:hAnsi="Courier New" w:cs="Courier New"/>
+          <w:color w:val="000000"/>
+          <w:sz w:val="20"/>
+          <w:szCs w:val="20"/>
+        </w:rPr>
+        <w:t xml:space="preserve"> </w:t>
+      </w:r>
+      <w:r>
+        <w:rPr>
+          <w:rFonts w:ascii="Courier New" w:hAnsi="Courier New" w:cs="Courier New"/>
+          <w:b/>
+          <w:bCs/>
+          <w:color w:val="0000FF"/>
+          <w:sz w:val="20"/>
+          <w:szCs w:val="20"/>
+        </w:rPr>
+        <w:t>TABLE</w:t>
+      </w:r>
+      <w:r>
+        <w:rPr>
+          <w:rFonts w:ascii="Courier New" w:hAnsi="Courier New" w:cs="Courier New"/>
+          <w:color w:val="000000"/>
+          <w:sz w:val="20"/>
+          <w:szCs w:val="20"/>
+        </w:rPr>
+        <w:t xml:space="preserve"> </w:t>
+      </w:r>
+      <w:r>
+        <w:rPr>
+          <w:rFonts w:ascii="Courier New" w:hAnsi="Courier New" w:cs="Courier New"/>
+          <w:color w:val="808000"/>
+          <w:sz w:val="20"/>
+          <w:szCs w:val="20"/>
+        </w:rPr>
+        <w:t>`teves_receivable_table`</w:t>
+      </w:r>
+    </w:p>
+    <w:p>
+      <w:pPr>
+        <w:autoSpaceDE w:val="0"/>
+        <w:autoSpaceDN w:val="0"/>
+        <w:adjustRightInd w:val="0"/>
+        <w:spacing w:after="0" w:line="240" w:lineRule="auto"/>
+        <w:rPr>
+          <w:rFonts w:ascii="Courier New" w:hAnsi="Courier New" w:cs="Courier New"/>
+          <w:color w:val="0000FF"/>
+          <w:sz w:val="20"/>
+          <w:szCs w:val="20"/>
+        </w:rPr>
+      </w:pPr>
+      <w:r>
+        <w:rPr>
+          <w:rFonts w:ascii="Courier New" w:hAnsi="Courier New" w:cs="Courier New"/>
+          <w:color w:val="000000"/>
+          <w:sz w:val="20"/>
+          <w:szCs w:val="20"/>
+        </w:rPr>
+        <w:tab/>
+      </w:r>
+      <w:r>
+        <w:rPr>
+          <w:rFonts w:ascii="Courier New" w:hAnsi="Courier New" w:cs="Courier New"/>
+          <w:b/>
+          <w:bCs/>
+          <w:color w:val="0000FF"/>
+          <w:sz w:val="20"/>
+          <w:szCs w:val="20"/>
+        </w:rPr>
+        <w:t>CHANGE</w:t>
+      </w:r>
+      <w:r>
+        <w:rPr>
+          <w:rFonts w:ascii="Courier New" w:hAnsi="Courier New" w:cs="Courier New"/>
+          <w:color w:val="000000"/>
+          <w:sz w:val="20"/>
+          <w:szCs w:val="20"/>
+        </w:rPr>
+        <w:t xml:space="preserve"> </w:t>
+      </w:r>
+      <w:r>
+        <w:rPr>
+          <w:rFonts w:ascii="Courier New" w:hAnsi="Courier New" w:cs="Courier New"/>
+          <w:b/>
+          <w:bCs/>
+          <w:color w:val="0000FF"/>
+          <w:sz w:val="20"/>
+          <w:szCs w:val="20"/>
+        </w:rPr>
+        <w:t>COLUMN</w:t>
+      </w:r>
+      <w:r>
+        <w:rPr>
+          <w:rFonts w:ascii="Courier New" w:hAnsi="Courier New" w:cs="Courier New"/>
+          <w:color w:val="000000"/>
+          <w:sz w:val="20"/>
+          <w:szCs w:val="20"/>
+        </w:rPr>
+        <w:t xml:space="preserve"> </w:t>
+      </w:r>
+      <w:r>
+        <w:rPr>
+          <w:rFonts w:ascii="Courier New" w:hAnsi="Courier New" w:cs="Courier New"/>
+          <w:color w:val="808000"/>
+          <w:sz w:val="20"/>
+          <w:szCs w:val="20"/>
+        </w:rPr>
+        <w:t>`billing_period`</w:t>
+      </w:r>
+      <w:r>
+        <w:rPr>
+          <w:rFonts w:ascii="Courier New" w:hAnsi="Courier New" w:cs="Courier New"/>
+          <w:color w:val="000000"/>
+          <w:sz w:val="20"/>
+          <w:szCs w:val="20"/>
+        </w:rPr>
+        <w:t xml:space="preserve"> </w:t>
+      </w:r>
+      <w:r>
+        <w:rPr>
+          <w:rFonts w:ascii="Courier New" w:hAnsi="Courier New" w:cs="Courier New"/>
+          <w:color w:val="808000"/>
+          <w:sz w:val="20"/>
+          <w:szCs w:val="20"/>
+        </w:rPr>
+        <w:t>`billing_period_start`</w:t>
+      </w:r>
+      <w:r>
+        <w:rPr>
+          <w:rFonts w:ascii="Courier New" w:hAnsi="Courier New" w:cs="Courier New"/>
+          <w:color w:val="000000"/>
+          <w:sz w:val="20"/>
+          <w:szCs w:val="20"/>
+        </w:rPr>
+        <w:t xml:space="preserve"> </w:t>
+      </w:r>
+      <w:r>
+        <w:rPr>
+          <w:rFonts w:ascii="Courier New" w:hAnsi="Courier New" w:cs="Courier New"/>
+          <w:b/>
+          <w:bCs/>
+          <w:color w:val="800000"/>
+          <w:sz w:val="20"/>
+          <w:szCs w:val="20"/>
+        </w:rPr>
+        <w:t>DATE</w:t>
+      </w:r>
+      <w:r>
+        <w:rPr>
+          <w:rFonts w:ascii="Courier New" w:hAnsi="Courier New" w:cs="Courier New"/>
+          <w:color w:val="000000"/>
+          <w:sz w:val="20"/>
+          <w:szCs w:val="20"/>
+        </w:rPr>
+        <w:t xml:space="preserve"> </w:t>
+      </w:r>
+      <w:r>
+        <w:rPr>
+          <w:rFonts w:ascii="Courier New" w:hAnsi="Courier New" w:cs="Courier New"/>
+          <w:b/>
+          <w:bCs/>
+          <w:color w:val="0000FF"/>
+          <w:sz w:val="20"/>
+          <w:szCs w:val="20"/>
+        </w:rPr>
+        <w:t>NULL</w:t>
+      </w:r>
+      <w:r>
+        <w:rPr>
+          <w:rFonts w:ascii="Courier New" w:hAnsi="Courier New" w:cs="Courier New"/>
+          <w:color w:val="000000"/>
+          <w:sz w:val="20"/>
+          <w:szCs w:val="20"/>
+        </w:rPr>
+        <w:t xml:space="preserve"> </w:t>
+      </w:r>
+      <w:r>
+        <w:rPr>
+          <w:rFonts w:ascii="Courier New" w:hAnsi="Courier New" w:cs="Courier New"/>
+          <w:b/>
+          <w:bCs/>
+          <w:color w:val="0000FF"/>
+          <w:sz w:val="20"/>
+          <w:szCs w:val="20"/>
+        </w:rPr>
+        <w:t>DEFAULT</w:t>
+      </w:r>
+      <w:r>
+        <w:rPr>
+          <w:rFonts w:ascii="Courier New" w:hAnsi="Courier New" w:cs="Courier New"/>
+          <w:color w:val="000000"/>
+          <w:sz w:val="20"/>
+          <w:szCs w:val="20"/>
+        </w:rPr>
+        <w:t xml:space="preserve"> </w:t>
+      </w:r>
+      <w:r>
+        <w:rPr>
+          <w:rFonts w:ascii="Courier New" w:hAnsi="Courier New" w:cs="Courier New"/>
+          <w:b/>
+          <w:bCs/>
+          <w:color w:val="0000FF"/>
+          <w:sz w:val="20"/>
+          <w:szCs w:val="20"/>
+        </w:rPr>
+        <w:t>NULL</w:t>
+      </w:r>
+      <w:r>
+        <w:rPr>
+          <w:rFonts w:ascii="Courier New" w:hAnsi="Courier New" w:cs="Courier New"/>
+          <w:color w:val="000000"/>
+          <w:sz w:val="20"/>
+          <w:szCs w:val="20"/>
+        </w:rPr>
+        <w:t xml:space="preserve"> </w:t>
+      </w:r>
+      <w:r>
+        <w:rPr>
+          <w:rFonts w:ascii="Courier New" w:hAnsi="Courier New" w:cs="Courier New"/>
+          <w:b/>
+          <w:bCs/>
+          <w:color w:val="0000FF"/>
+          <w:sz w:val="20"/>
+          <w:szCs w:val="20"/>
+        </w:rPr>
+        <w:t>AFTER</w:t>
+      </w:r>
+      <w:r>
+        <w:rPr>
+          <w:rFonts w:ascii="Courier New" w:hAnsi="Courier New" w:cs="Courier New"/>
+          <w:color w:val="000000"/>
+          <w:sz w:val="20"/>
+          <w:szCs w:val="20"/>
+        </w:rPr>
+        <w:t xml:space="preserve"> </w:t>
+      </w:r>
+      <w:r>
+        <w:rPr>
+          <w:rFonts w:ascii="Courier New" w:hAnsi="Courier New" w:cs="Courier New"/>
+          <w:color w:val="808000"/>
+          <w:sz w:val="20"/>
+          <w:szCs w:val="20"/>
+        </w:rPr>
+        <w:t>`billing_date`</w:t>
+      </w:r>
+      <w:r>
+        <w:rPr>
+          <w:rFonts w:ascii="Courier New" w:hAnsi="Courier New" w:cs="Courier New"/>
+          <w:color w:val="0000FF"/>
+          <w:sz w:val="20"/>
+          <w:szCs w:val="20"/>
+        </w:rPr>
+        <w:t>,</w:t>
+      </w:r>
+    </w:p>
+    <w:p>
+      <w:pPr>
+        <w:autoSpaceDE w:val="0"/>
+        <w:autoSpaceDN w:val="0"/>
+        <w:adjustRightInd w:val="0"/>
+        <w:spacing w:after="0" w:line="240" w:lineRule="auto"/>
+        <w:rPr>
+          <w:rFonts w:ascii="Courier New" w:hAnsi="Courier New" w:cs="Courier New"/>
+          <w:color w:val="0000FF"/>
+          <w:sz w:val="20"/>
+          <w:szCs w:val="20"/>
+        </w:rPr>
+      </w:pPr>
+      <w:r>
+        <w:rPr>
+          <w:rFonts w:ascii="Courier New" w:hAnsi="Courier New" w:cs="Courier New"/>
+          <w:color w:val="000000"/>
+          <w:sz w:val="20"/>
+          <w:szCs w:val="20"/>
+        </w:rPr>
+        <w:tab/>
+      </w:r>
+      <w:r>
+        <w:rPr>
+          <w:rFonts w:ascii="Courier New" w:hAnsi="Courier New" w:cs="Courier New"/>
+          <w:b/>
+          <w:bCs/>
+          <w:color w:val="0000FF"/>
+          <w:sz w:val="20"/>
+          <w:szCs w:val="20"/>
+        </w:rPr>
+        <w:t>ADD</w:t>
+      </w:r>
+      <w:r>
+        <w:rPr>
+          <w:rFonts w:ascii="Courier New" w:hAnsi="Courier New" w:cs="Courier New"/>
+          <w:color w:val="000000"/>
+          <w:sz w:val="20"/>
+          <w:szCs w:val="20"/>
+        </w:rPr>
+        <w:t xml:space="preserve"> </w:t>
+      </w:r>
+      <w:r>
+        <w:rPr>
+          <w:rFonts w:ascii="Courier New" w:hAnsi="Courier New" w:cs="Courier New"/>
+          <w:b/>
+          <w:bCs/>
+          <w:color w:val="0000FF"/>
+          <w:sz w:val="20"/>
+          <w:szCs w:val="20"/>
+        </w:rPr>
+        <w:t>COLUMN</w:t>
+      </w:r>
+      <w:r>
+        <w:rPr>
+          <w:rFonts w:ascii="Courier New" w:hAnsi="Courier New" w:cs="Courier New"/>
+          <w:color w:val="000000"/>
+          <w:sz w:val="20"/>
+          <w:szCs w:val="20"/>
+        </w:rPr>
+        <w:t xml:space="preserve"> </w:t>
+      </w:r>
+      <w:r>
+        <w:rPr>
+          <w:rFonts w:ascii="Courier New" w:hAnsi="Courier New" w:cs="Courier New"/>
+          <w:color w:val="808000"/>
+          <w:sz w:val="20"/>
+          <w:szCs w:val="20"/>
+        </w:rPr>
+        <w:t>`billing_period_end`</w:t>
+      </w:r>
+      <w:r>
+        <w:rPr>
+          <w:rFonts w:ascii="Courier New" w:hAnsi="Courier New" w:cs="Courier New"/>
+          <w:color w:val="000000"/>
+          <w:sz w:val="20"/>
+          <w:szCs w:val="20"/>
+        </w:rPr>
+        <w:t xml:space="preserve"> </w:t>
+      </w:r>
+      <w:r>
+        <w:rPr>
+          <w:rFonts w:ascii="Courier New" w:hAnsi="Courier New" w:cs="Courier New"/>
+          <w:b/>
+          <w:bCs/>
+          <w:color w:val="800000"/>
+          <w:sz w:val="20"/>
+          <w:szCs w:val="20"/>
+        </w:rPr>
+        <w:t>DATE</w:t>
+      </w:r>
+      <w:r>
+        <w:rPr>
+          <w:rFonts w:ascii="Courier New" w:hAnsi="Courier New" w:cs="Courier New"/>
+          <w:color w:val="000000"/>
+          <w:sz w:val="20"/>
+          <w:szCs w:val="20"/>
+        </w:rPr>
+        <w:t xml:space="preserve"> </w:t>
+      </w:r>
+      <w:r>
+        <w:rPr>
+          <w:rFonts w:ascii="Courier New" w:hAnsi="Courier New" w:cs="Courier New"/>
+          <w:b/>
+          <w:bCs/>
+          <w:color w:val="0000FF"/>
+          <w:sz w:val="20"/>
+          <w:szCs w:val="20"/>
+        </w:rPr>
+        <w:t>NULL</w:t>
+      </w:r>
+      <w:r>
+        <w:rPr>
+          <w:rFonts w:ascii="Courier New" w:hAnsi="Courier New" w:cs="Courier New"/>
+          <w:color w:val="000000"/>
+          <w:sz w:val="20"/>
+          <w:szCs w:val="20"/>
+        </w:rPr>
+        <w:t xml:space="preserve"> </w:t>
+      </w:r>
+      <w:r>
+        <w:rPr>
+          <w:rFonts w:ascii="Courier New" w:hAnsi="Courier New" w:cs="Courier New"/>
+          <w:b/>
+          <w:bCs/>
+          <w:color w:val="0000FF"/>
+          <w:sz w:val="20"/>
+          <w:szCs w:val="20"/>
+        </w:rPr>
+        <w:t>DEFAULT</w:t>
+      </w:r>
+      <w:r>
+        <w:rPr>
+          <w:rFonts w:ascii="Courier New" w:hAnsi="Courier New" w:cs="Courier New"/>
+          <w:color w:val="000000"/>
+          <w:sz w:val="20"/>
+          <w:szCs w:val="20"/>
+        </w:rPr>
+        <w:t xml:space="preserve"> </w:t>
+      </w:r>
+      <w:r>
+        <w:rPr>
+          <w:rFonts w:ascii="Courier New" w:hAnsi="Courier New" w:cs="Courier New"/>
+          <w:b/>
+          <w:bCs/>
+          <w:color w:val="0000FF"/>
+          <w:sz w:val="20"/>
+          <w:szCs w:val="20"/>
+        </w:rPr>
+        <w:t>NULL</w:t>
+      </w:r>
+      <w:r>
+        <w:rPr>
+          <w:rFonts w:ascii="Courier New" w:hAnsi="Courier New" w:cs="Courier New"/>
+          <w:color w:val="000000"/>
+          <w:sz w:val="20"/>
+          <w:szCs w:val="20"/>
+        </w:rPr>
+        <w:t xml:space="preserve"> </w:t>
+      </w:r>
+      <w:r>
+        <w:rPr>
+          <w:rFonts w:ascii="Courier New" w:hAnsi="Courier New" w:cs="Courier New"/>
+          <w:b/>
+          <w:bCs/>
+          <w:color w:val="0000FF"/>
+          <w:sz w:val="20"/>
+          <w:szCs w:val="20"/>
+        </w:rPr>
+        <w:t>AFTER</w:t>
+      </w:r>
+      <w:r>
+        <w:rPr>
+          <w:rFonts w:ascii="Courier New" w:hAnsi="Courier New" w:cs="Courier New"/>
+          <w:color w:val="000000"/>
+          <w:sz w:val="20"/>
+          <w:szCs w:val="20"/>
+        </w:rPr>
+        <w:t xml:space="preserve"> </w:t>
+      </w:r>
+      <w:r>
+        <w:rPr>
+          <w:rFonts w:ascii="Courier New" w:hAnsi="Courier New" w:cs="Courier New"/>
+          <w:color w:val="808000"/>
+          <w:sz w:val="20"/>
+          <w:szCs w:val="20"/>
+        </w:rPr>
+        <w:t>`billing_period_start`</w:t>
+      </w:r>
+      <w:r>
+        <w:rPr>
+          <w:rFonts w:ascii="Courier New" w:hAnsi="Courier New" w:cs="Courier New"/>
+          <w:color w:val="0000FF"/>
+          <w:sz w:val="20"/>
+          <w:szCs w:val="20"/>
+        </w:rPr>
+        <w:t>;</w:t>
+      </w:r>
     </w:p>
     <w:p/>
     <w:sectPr>

</xml_diff>